<commit_message>
Revised Pss 142-143; Prep Ps 144
</commit_message>
<xml_diff>
--- a/Psalms/142.docx
+++ b/Psalms/142.docx
@@ -146,6 +146,14 @@
           </w:tcPr>
           <w:p>
             <w:pPr>
+              <w:pStyle w:val="Rubric"/>
+            </w:pPr>
+            <w:r>
+              <w:t>1 (A Psalm by David, when his son Absalom was pursuing him)</w:t>
+            </w:r>
+          </w:p>
+          <w:p>
+            <w:pPr>
               <w:pStyle w:val="EngIndEnd"/>
             </w:pPr>
           </w:p>
@@ -236,6 +244,7 @@
             <w:pPr>
               <w:pStyle w:val="EnglishHangNoCoptic"/>
             </w:pPr>
+            <w:bookmarkStart w:id="0" w:name="_GoBack" w:colFirst="1" w:colLast="1"/>
             <w:r>
               <w:t>Lord, hear my prayer;</w:t>
             </w:r>
@@ -282,6 +291,53 @@
           </w:tcPr>
           <w:p>
             <w:pPr>
+              <w:pStyle w:val="EnglishHangNoCoptic"/>
+            </w:pPr>
+            <w:r>
+              <w:t xml:space="preserve">O </w:t>
+            </w:r>
+            <w:r>
+              <w:t>Lord, hear my prayer;</w:t>
+            </w:r>
+          </w:p>
+          <w:p>
+            <w:pPr>
+              <w:pStyle w:val="EnglishHangNoCoptic"/>
+            </w:pPr>
+            <w:r>
+              <w:tab/>
+              <w:t xml:space="preserve">give ear to my </w:t>
+            </w:r>
+            <w:r>
+              <w:t>supplication</w:t>
+            </w:r>
+            <w:r>
+              <w:t xml:space="preserve"> in </w:t>
+            </w:r>
+            <w:r>
+              <w:t>Your truth;</w:t>
+            </w:r>
+          </w:p>
+          <w:p>
+            <w:pPr>
+              <w:pStyle w:val="EnglishHangEndNoCoptic"/>
+            </w:pPr>
+            <w:r>
+              <w:tab/>
+              <w:t xml:space="preserve">Hear me in </w:t>
+            </w:r>
+            <w:r>
+              <w:t>Your</w:t>
+            </w:r>
+            <w:r>
+              <w:t xml:space="preserve"> </w:t>
+            </w:r>
+            <w:r>
+              <w:t>righteousness;</w:t>
+            </w:r>
+          </w:p>
+          <w:p>
+            <w:pPr>
               <w:pStyle w:val="EngIndEnd"/>
             </w:pPr>
           </w:p>
@@ -429,6 +485,7 @@
           </w:p>
         </w:tc>
       </w:tr>
+      <w:bookmarkEnd w:id="0"/>
       <w:tr>
         <w:tc>
           <w:tcPr>
@@ -475,6 +532,59 @@
           </w:tcPr>
           <w:p>
             <w:pPr>
+              <w:pStyle w:val="EnglishHangNoCoptic"/>
+            </w:pPr>
+            <w:r>
+              <w:t>2 a</w:t>
+            </w:r>
+            <w:r>
+              <w:t xml:space="preserve">nd </w:t>
+            </w:r>
+            <w:r>
+              <w:t xml:space="preserve">do not </w:t>
+            </w:r>
+            <w:r>
+              <w:t xml:space="preserve">enter into judgment with </w:t>
+            </w:r>
+            <w:r>
+              <w:t>Your</w:t>
+            </w:r>
+            <w:r>
+              <w:t xml:space="preserve"> </w:t>
+            </w:r>
+            <w:r>
+              <w:t>servant</w:t>
+            </w:r>
+            <w:r>
+              <w:t>,</w:t>
+            </w:r>
+          </w:p>
+          <w:p>
+            <w:pPr>
+              <w:pStyle w:val="EnglishHangEndNoCoptic"/>
+            </w:pPr>
+            <w:r>
+              <w:tab/>
+              <w:t>for</w:t>
+            </w:r>
+            <w:r>
+              <w:t xml:space="preserve"> no </w:t>
+            </w:r>
+            <w:r>
+              <w:t xml:space="preserve">one </w:t>
+            </w:r>
+            <w:r>
+              <w:t xml:space="preserve">living </w:t>
+            </w:r>
+            <w:r>
+              <w:t>will be counted righteous in Your</w:t>
+            </w:r>
+            <w:r>
+              <w:t xml:space="preserve"> sight.</w:t>
+            </w:r>
+          </w:p>
+          <w:p>
+            <w:pPr>
               <w:pStyle w:val="EngIndEnd"/>
             </w:pPr>
           </w:p>
@@ -630,7 +740,11 @@
             </w:pPr>
             <w:r>
               <w:tab/>
-              <w:t>he has made me dwell in darkness,</w:t>
+              <w:t xml:space="preserve">he has made me dwell in </w:t>
+            </w:r>
+            <w:r>
+              <w:lastRenderedPageBreak/>
+              <w:t>darkness,</w:t>
             </w:r>
           </w:p>
           <w:p>
@@ -660,6 +774,73 @@
           </w:tcPr>
           <w:p>
             <w:pPr>
+              <w:pStyle w:val="EnglishHangNoCoptic"/>
+            </w:pPr>
+            <w:r>
+              <w:lastRenderedPageBreak/>
+              <w:t>3 For the enemy persecuted my soul,</w:t>
+            </w:r>
+          </w:p>
+          <w:p>
+            <w:pPr>
+              <w:pStyle w:val="EnglishHangNoCoptic"/>
+            </w:pPr>
+            <w:r>
+              <w:tab/>
+              <w:t>he</w:t>
+            </w:r>
+            <w:r>
+              <w:t xml:space="preserve"> humbled my life to the </w:t>
+            </w:r>
+            <w:r>
+              <w:t>ground</w:t>
+            </w:r>
+            <w:r>
+              <w:t>;</w:t>
+            </w:r>
+          </w:p>
+          <w:p>
+            <w:pPr>
+              <w:pStyle w:val="EnglishHangNoCoptic"/>
+            </w:pPr>
+            <w:r>
+              <w:tab/>
+              <w:t>he</w:t>
+            </w:r>
+            <w:r>
+              <w:t xml:space="preserve"> made me </w:t>
+            </w:r>
+            <w:r>
+              <w:t>sit in dark places</w:t>
+            </w:r>
+            <w:r>
+              <w:t>,</w:t>
+            </w:r>
+          </w:p>
+          <w:p>
+            <w:pPr>
+              <w:pStyle w:val="EnglishHangEndNoCoptic"/>
+            </w:pPr>
+            <w:r>
+              <w:lastRenderedPageBreak/>
+              <w:tab/>
+              <w:t xml:space="preserve">like </w:t>
+            </w:r>
+            <w:r>
+              <w:t>those long dead</w:t>
+            </w:r>
+            <w:r>
+              <w:t>.</w:t>
+            </w:r>
+            <w:r>
+              <w:rPr>
+                <w:rStyle w:val="FootnoteReference"/>
+              </w:rPr>
+              <w:footnoteReference w:id="2"/>
+            </w:r>
+          </w:p>
+          <w:p>
+            <w:pPr>
               <w:pStyle w:val="EngIndEnd"/>
             </w:pPr>
           </w:p>
@@ -670,6 +851,7 @@
           </w:tcPr>
           <w:p>
             <w:r>
+              <w:lastRenderedPageBreak/>
               <w:t>For the enemy has pursued after my soul; he has humbled my life down to the earth; he has made me to sit in dark places, as those that have been dead of old.</w:t>
             </w:r>
           </w:p>
@@ -707,6 +889,7 @@
               <w:pStyle w:val="EngIndEnd"/>
             </w:pPr>
             <w:r>
+              <w:lastRenderedPageBreak/>
               <w:t>he humbled my life to the ground;</w:t>
             </w:r>
           </w:p>
@@ -715,25 +898,25 @@
               <w:pStyle w:val="EngIndEnd"/>
             </w:pPr>
             <w:r>
-              <w:t xml:space="preserve">he made me sit in dark places like </w:t>
-            </w:r>
+              <w:t>he made me sit in dark places like those long dead.</w:t>
+            </w:r>
+          </w:p>
+        </w:tc>
+        <w:tc>
+          <w:tcPr>
+            <w:tcW w:w="632" w:type="pct"/>
+          </w:tcPr>
+          <w:p>
+            <w:pPr>
+              <w:pStyle w:val="EngIndEnd"/>
+            </w:pPr>
             <w:r>
               <w:lastRenderedPageBreak/>
-              <w:t>those long dead.</w:t>
-            </w:r>
-          </w:p>
-        </w:tc>
-        <w:tc>
-          <w:tcPr>
-            <w:tcW w:w="632" w:type="pct"/>
-          </w:tcPr>
-          <w:p>
-            <w:pPr>
-              <w:pStyle w:val="EngIndEnd"/>
-            </w:pPr>
+              <w:t xml:space="preserve">For the enemy has persecuted my soul; he has brought my life down to the ground; he has made me to dwell in a dark place, as those that have </w:t>
+            </w:r>
             <w:r>
               <w:lastRenderedPageBreak/>
-              <w:t>For the enemy has persecuted my soul; he has brought my life down to the ground; he has made me to dwell in a dark place, as those that have been long dead.</w:t>
+              <w:t>been long dead.</w:t>
             </w:r>
           </w:p>
         </w:tc>
@@ -761,6 +944,7 @@
                 <w:szCs w:val="24"/>
                 <w:shd w:val="clear" w:color="auto" w:fill="FFFFFF"/>
               </w:rPr>
+              <w:lastRenderedPageBreak/>
               <w:t>For the enemy persecuted my soul;</w:t>
             </w:r>
           </w:p>
@@ -807,7 +991,18 @@
                 <w:szCs w:val="24"/>
                 <w:shd w:val="clear" w:color="auto" w:fill="FFFFFF"/>
               </w:rPr>
-              <w:t>He caused me to dwell in dark places as one long dead,</w:t>
+              <w:t xml:space="preserve">He caused me to dwell in dark </w:t>
+            </w:r>
+            <w:r>
+              <w:rPr>
+                <w:rFonts w:ascii="Tahoma" w:eastAsia="Times New Roman" w:hAnsi="Tahoma" w:cs="Tahoma"/>
+                <w:color w:val="2E1308"/>
+                <w:sz w:val="24"/>
+                <w:szCs w:val="24"/>
+                <w:shd w:val="clear" w:color="auto" w:fill="FFFFFF"/>
+              </w:rPr>
+              <w:lastRenderedPageBreak/>
+              <w:t>places as one long dead,</w:t>
             </w:r>
           </w:p>
         </w:tc>
@@ -847,6 +1042,32 @@
           </w:tcPr>
           <w:p>
             <w:pPr>
+              <w:pStyle w:val="EnglishHangNoCoptic"/>
+            </w:pPr>
+            <w:r>
+              <w:t xml:space="preserve">4 And my spirit </w:t>
+            </w:r>
+            <w:r>
+              <w:t>was anguished within me;</w:t>
+            </w:r>
+          </w:p>
+          <w:p>
+            <w:pPr>
+              <w:pStyle w:val="EnglishHangEndNoCoptic"/>
+            </w:pPr>
+            <w:r>
+              <w:tab/>
+              <w:t xml:space="preserve">my heart </w:t>
+            </w:r>
+            <w:r>
+              <w:t xml:space="preserve">was troubled </w:t>
+            </w:r>
+            <w:r>
+              <w:t>within me.</w:t>
+            </w:r>
+          </w:p>
+          <w:p>
+            <w:pPr>
               <w:pStyle w:val="EngIndEnd"/>
             </w:pPr>
           </w:p>
@@ -1018,6 +1239,59 @@
           </w:tcPr>
           <w:p>
             <w:pPr>
+              <w:pStyle w:val="EnglishHangNoCoptic"/>
+            </w:pPr>
+            <w:r>
+              <w:t>5 I remember</w:t>
+            </w:r>
+            <w:r>
+              <w:t>ed</w:t>
+            </w:r>
+            <w:r>
+              <w:t xml:space="preserve"> the days of old,</w:t>
+            </w:r>
+          </w:p>
+          <w:p>
+            <w:pPr>
+              <w:pStyle w:val="EnglishHangNoCoptic"/>
+            </w:pPr>
+            <w:r>
+              <w:tab/>
+              <w:t>I meditate</w:t>
+            </w:r>
+            <w:r>
+              <w:t>d</w:t>
+            </w:r>
+            <w:r>
+              <w:t xml:space="preserve"> on all </w:t>
+            </w:r>
+            <w:r>
+              <w:t>Your works;</w:t>
+            </w:r>
+          </w:p>
+          <w:p>
+            <w:pPr>
+              <w:pStyle w:val="EnglishHangEndNoCoptic"/>
+            </w:pPr>
+            <w:r>
+              <w:tab/>
+              <w:t>I meditate</w:t>
+            </w:r>
+            <w:r>
+              <w:t>d</w:t>
+            </w:r>
+            <w:r>
+              <w:t xml:space="preserve"> on the works of </w:t>
+            </w:r>
+            <w:r>
+              <w:t>Your</w:t>
+            </w:r>
+            <w:r>
+              <w:t xml:space="preserve"> hands.</w:t>
+            </w:r>
+          </w:p>
+          <w:p>
+            <w:pPr>
               <w:pStyle w:val="EngIndEnd"/>
             </w:pPr>
           </w:p>
@@ -1226,6 +1500,59 @@
           </w:tcPr>
           <w:p>
             <w:pPr>
+              <w:pStyle w:val="EnglishHangNoCoptic"/>
+            </w:pPr>
+            <w:r>
+              <w:t xml:space="preserve">6 I </w:t>
+            </w:r>
+            <w:r>
+              <w:t>spread forth</w:t>
+            </w:r>
+            <w:r>
+              <w:t xml:space="preserve"> my hands to </w:t>
+            </w:r>
+            <w:r>
+              <w:t>You</w:t>
+            </w:r>
+            <w:r>
+              <w:t>;</w:t>
+            </w:r>
+          </w:p>
+          <w:p>
+            <w:pPr>
+              <w:pStyle w:val="EnglishHangEndNoCoptic"/>
+            </w:pPr>
+            <w:r>
+              <w:tab/>
+              <w:t>my soul</w:t>
+            </w:r>
+            <w:r>
+              <w:t xml:space="preserve"> thirsts for You</w:t>
+            </w:r>
+            <w:r>
+              <w:t xml:space="preserve"> like </w:t>
+            </w:r>
+            <w:r>
+              <w:t xml:space="preserve">a </w:t>
+            </w:r>
+            <w:r>
+              <w:t xml:space="preserve">parched </w:t>
+            </w:r>
+            <w:r>
+              <w:t>land.</w:t>
+            </w:r>
+            <w:r>
+              <w:t xml:space="preserve"> </w:t>
+            </w:r>
+            <w:r>
+              <w:rPr>
+                <w:i/>
+              </w:rPr>
+              <w:t>(Pause)</w:t>
+            </w:r>
+          </w:p>
+          <w:p>
+            <w:pPr>
               <w:pStyle w:val="EngIndEnd"/>
             </w:pPr>
           </w:p>
@@ -1441,6 +1768,73 @@
           </w:tcPr>
           <w:p>
             <w:pPr>
+              <w:pStyle w:val="EnglishHangNoCoptic"/>
+            </w:pPr>
+            <w:r>
+              <w:t xml:space="preserve">7 Hear me </w:t>
+            </w:r>
+            <w:r>
+              <w:t>quickly</w:t>
+            </w:r>
+            <w:r>
+              <w:t>, O Lord:</w:t>
+            </w:r>
+          </w:p>
+          <w:p>
+            <w:pPr>
+              <w:pStyle w:val="EnglishHangNoCoptic"/>
+            </w:pPr>
+            <w:r>
+              <w:tab/>
+              <w:t xml:space="preserve">my spirit </w:t>
+            </w:r>
+            <w:r>
+              <w:t>has failed</w:t>
+            </w:r>
+            <w:r>
+              <w:t>.</w:t>
+            </w:r>
+          </w:p>
+          <w:p>
+            <w:pPr>
+              <w:pStyle w:val="EnglishHangNoCoptic"/>
+            </w:pPr>
+            <w:r>
+              <w:tab/>
+            </w:r>
+            <w:r>
+              <w:t>Do not turn</w:t>
+            </w:r>
+            <w:r>
+              <w:t xml:space="preserve"> </w:t>
+            </w:r>
+            <w:r>
+              <w:t>Your</w:t>
+            </w:r>
+            <w:r>
+              <w:t xml:space="preserve"> face from me</w:t>
+            </w:r>
+            <w:r>
+              <w:t>,</w:t>
+            </w:r>
+          </w:p>
+          <w:p>
+            <w:pPr>
+              <w:pStyle w:val="EnglishHangEndNoCoptic"/>
+            </w:pPr>
+            <w:r>
+              <w:tab/>
+              <w:t>lest I be</w:t>
+            </w:r>
+            <w:r>
+              <w:t>come</w:t>
+            </w:r>
+            <w:r>
+              <w:t xml:space="preserve"> like those who go down to the pit.</w:t>
+            </w:r>
+          </w:p>
+          <w:p>
+            <w:pPr>
               <w:pStyle w:val="EngIndEnd"/>
             </w:pPr>
           </w:p>
@@ -1451,6 +1845,7 @@
           </w:tcPr>
           <w:p>
             <w:r>
+              <w:lastRenderedPageBreak/>
               <w:t>Hear me speedily, O Lord: for my spirit has failed: turn not Thy face from me, lest I be like those who go down into the pit.</w:t>
             </w:r>
           </w:p>
@@ -1496,6 +1891,7 @@
               <w:pStyle w:val="EngIndEnd"/>
             </w:pPr>
             <w:r>
+              <w:lastRenderedPageBreak/>
               <w:t>Do not turn your face form me,</w:t>
             </w:r>
           </w:p>
@@ -1517,6 +1913,7 @@
               <w:pStyle w:val="EngIndEnd"/>
             </w:pPr>
             <w:r>
+              <w:lastRenderedPageBreak/>
               <w:t>Hear me speedily, O Lord; my spirit has failed; turn not away thy face from me, else I shall be like to them that go down to the pit.</w:t>
             </w:r>
           </w:p>
@@ -1690,6 +2087,80 @@
           </w:tcPr>
           <w:p>
             <w:pPr>
+              <w:pStyle w:val="EnglishHangNoCoptic"/>
+            </w:pPr>
+            <w:r>
+              <w:t xml:space="preserve">8 </w:t>
+            </w:r>
+            <w:r>
+              <w:t>Let</w:t>
+            </w:r>
+            <w:r>
+              <w:t xml:space="preserve"> me hear </w:t>
+            </w:r>
+            <w:r>
+              <w:t>Your</w:t>
+            </w:r>
+            <w:r>
+              <w:t xml:space="preserve"> mercy in the morning,</w:t>
+            </w:r>
+          </w:p>
+          <w:p>
+            <w:pPr>
+              <w:pStyle w:val="EnglishHangNoCoptic"/>
+            </w:pPr>
+            <w:r>
+              <w:tab/>
+              <w:t>For</w:t>
+            </w:r>
+            <w:r>
+              <w:t xml:space="preserve"> I have hoped</w:t>
+            </w:r>
+            <w:r>
+              <w:t xml:space="preserve"> in </w:t>
+            </w:r>
+            <w:r>
+              <w:t>You</w:t>
+            </w:r>
+            <w:r>
+              <w:t>.</w:t>
+            </w:r>
+          </w:p>
+          <w:p>
+            <w:pPr>
+              <w:pStyle w:val="EnglishHangNoCoptic"/>
+            </w:pPr>
+            <w:r>
+              <w:tab/>
+              <w:t xml:space="preserve">Make </w:t>
+            </w:r>
+            <w:r>
+              <w:t>me know</w:t>
+            </w:r>
+            <w:r>
+              <w:t>, O Lord,</w:t>
+            </w:r>
+            <w:r>
+              <w:t xml:space="preserve"> the way in which I should walk,</w:t>
+            </w:r>
+          </w:p>
+          <w:p>
+            <w:pPr>
+              <w:pStyle w:val="EnglishHangEndNoCoptic"/>
+            </w:pPr>
+            <w:r>
+              <w:tab/>
+              <w:t xml:space="preserve">for I lift up my soul to </w:t>
+            </w:r>
+            <w:r>
+              <w:t>You</w:t>
+            </w:r>
+            <w:r>
+              <w:t>.</w:t>
+            </w:r>
+          </w:p>
+          <w:p>
+            <w:pPr>
               <w:pStyle w:val="EngIndEnd"/>
             </w:pPr>
           </w:p>
@@ -1914,6 +2385,46 @@
           </w:tcPr>
           <w:p>
             <w:pPr>
+              <w:pStyle w:val="EnglishHangNoCoptic"/>
+            </w:pPr>
+            <w:r>
+              <w:t>9 Deliver me</w:t>
+            </w:r>
+            <w:r>
+              <w:t xml:space="preserve"> from my enemies</w:t>
+            </w:r>
+            <w:r>
+              <w:t>, O Lord,</w:t>
+            </w:r>
+          </w:p>
+          <w:p>
+            <w:pPr>
+              <w:pStyle w:val="EnglishHangEndNoCoptic"/>
+            </w:pPr>
+            <w:r>
+              <w:tab/>
+            </w:r>
+            <w:r>
+              <w:t xml:space="preserve">for </w:t>
+            </w:r>
+            <w:r>
+              <w:t xml:space="preserve">I </w:t>
+            </w:r>
+            <w:r>
+              <w:t>have fled</w:t>
+            </w:r>
+            <w:r>
+              <w:t xml:space="preserve"> </w:t>
+            </w:r>
+            <w:r>
+              <w:t xml:space="preserve">to You </w:t>
+            </w:r>
+            <w:r>
+              <w:t>for refuge.</w:t>
+            </w:r>
+          </w:p>
+          <w:p>
+            <w:pPr>
               <w:pStyle w:val="EngIndEnd"/>
             </w:pPr>
           </w:p>
@@ -2081,6 +2592,46 @@
           </w:tcPr>
           <w:p>
             <w:pPr>
+              <w:pStyle w:val="EnglishHangNoCoptic"/>
+            </w:pPr>
+            <w:r>
+              <w:t xml:space="preserve">10 Teach me to do </w:t>
+            </w:r>
+            <w:r>
+              <w:t>Your</w:t>
+            </w:r>
+            <w:r>
+              <w:t xml:space="preserve"> will, for </w:t>
+            </w:r>
+            <w:r>
+              <w:t>You</w:t>
+            </w:r>
+            <w:r>
+              <w:t xml:space="preserve"> are my God;</w:t>
+            </w:r>
+          </w:p>
+          <w:p>
+            <w:pPr>
+              <w:pStyle w:val="EnglishHangEndNoCoptic"/>
+            </w:pPr>
+            <w:r>
+              <w:tab/>
+            </w:r>
+            <w:r>
+              <w:t>Your</w:t>
+            </w:r>
+            <w:r>
+              <w:t xml:space="preserve"> good Spirit will guide me to the land</w:t>
+            </w:r>
+            <w:r>
+              <w:t xml:space="preserve"> of uprightness</w:t>
+            </w:r>
+            <w:r>
+              <w:t>.</w:t>
+            </w:r>
+          </w:p>
+          <w:p>
+            <w:pPr>
               <w:pStyle w:val="EngIndEnd"/>
             </w:pPr>
           </w:p>
@@ -2255,7 +2806,11 @@
               <w:t>You</w:t>
             </w:r>
             <w:r>
-              <w:t xml:space="preserve"> will bring my soul out of trouble.</w:t>
+              <w:t xml:space="preserve"> will bring </w:t>
+            </w:r>
+            <w:r>
+              <w:lastRenderedPageBreak/>
+              <w:t>my soul out of trouble.</w:t>
             </w:r>
           </w:p>
           <w:p>
@@ -2270,6 +2825,78 @@
           </w:tcPr>
           <w:p>
             <w:pPr>
+              <w:pStyle w:val="EnglishHangNoCoptic"/>
+            </w:pPr>
+            <w:r>
+              <w:lastRenderedPageBreak/>
+              <w:t xml:space="preserve">11 </w:t>
+            </w:r>
+            <w:r>
+              <w:t>You</w:t>
+            </w:r>
+            <w:r>
+              <w:t xml:space="preserve"> </w:t>
+            </w:r>
+            <w:r>
+              <w:t>will</w:t>
+            </w:r>
+            <w:r>
+              <w:t xml:space="preserve"> </w:t>
+            </w:r>
+            <w:r>
+              <w:t>revive me, O Lord, for</w:t>
+            </w:r>
+            <w:r>
+              <w:t xml:space="preserve"> </w:t>
+            </w:r>
+            <w:r>
+              <w:t>Your</w:t>
+            </w:r>
+            <w:r>
+              <w:t xml:space="preserve"> Name</w:t>
+            </w:r>
+            <w:r>
+              <w:t>’s sake</w:t>
+            </w:r>
+            <w:r>
+              <w:t>.</w:t>
+            </w:r>
+          </w:p>
+          <w:p>
+            <w:pPr>
+              <w:pStyle w:val="EnglishHangEndNoCoptic"/>
+            </w:pPr>
+            <w:r>
+              <w:tab/>
+            </w:r>
+            <w:r>
+              <w:t>You</w:t>
+            </w:r>
+            <w:r>
+              <w:t xml:space="preserve"> will bring my soul out of </w:t>
+            </w:r>
+            <w:r>
+              <w:t>affliction i</w:t>
+            </w:r>
+            <w:r>
+              <w:t xml:space="preserve">n </w:t>
+            </w:r>
+            <w:r>
+              <w:t>Your</w:t>
+            </w:r>
+            <w:r>
+              <w:t xml:space="preserve"> </w:t>
+            </w:r>
+            <w:r>
+              <w:lastRenderedPageBreak/>
+              <w:t>righteousness</w:t>
+            </w:r>
+            <w:r>
+              <w:t>.</w:t>
+            </w:r>
+          </w:p>
+          <w:p>
+            <w:pPr>
               <w:pStyle w:val="EngIndEnd"/>
             </w:pPr>
           </w:p>
@@ -2280,6 +2907,7 @@
           </w:tcPr>
           <w:p>
             <w:r>
+              <w:lastRenderedPageBreak/>
               <w:t>Revive me, O Lord, for Thy Name's sake: in Thy truth bring my soul out of trouble,</w:t>
             </w:r>
           </w:p>
@@ -2317,6 +2945,7 @@
               <w:pStyle w:val="EngIndEnd"/>
             </w:pPr>
             <w:r>
+              <w:lastRenderedPageBreak/>
               <w:t>In your righteousness you will bring my soul out of affliction.</w:t>
             </w:r>
           </w:p>
@@ -2330,7 +2959,12 @@
               <w:pStyle w:val="EngIndEnd"/>
             </w:pPr>
             <w:r>
-              <w:t>Thou shalt quicken me, O Lord, for thy name’s sake; in thy righteousness thou shalt bring my soul out of affliction.</w:t>
+              <w:lastRenderedPageBreak/>
+              <w:t xml:space="preserve">Thou shalt quicken me, O Lord, for thy name’s sake; in thy righteousness thou shalt bring my </w:t>
+            </w:r>
+            <w:r>
+              <w:lastRenderedPageBreak/>
+              <w:t>soul out of affliction.</w:t>
             </w:r>
           </w:p>
         </w:tc>
@@ -2358,6 +2992,7 @@
                 <w:szCs w:val="24"/>
                 <w:shd w:val="clear" w:color="auto" w:fill="FFFFFF"/>
               </w:rPr>
+              <w:lastRenderedPageBreak/>
               <w:t>For Your name’s sake, O Lord, give me life;</w:t>
             </w:r>
           </w:p>
@@ -2381,7 +3016,18 @@
                 <w:szCs w:val="24"/>
                 <w:shd w:val="clear" w:color="auto" w:fill="FFFFFF"/>
               </w:rPr>
-              <w:t>In Your righteousness You shall bring my soul out of affliction.</w:t>
+              <w:t xml:space="preserve">In Your righteousness You shall </w:t>
+            </w:r>
+            <w:r>
+              <w:rPr>
+                <w:rFonts w:ascii="Tahoma" w:eastAsia="Times New Roman" w:hAnsi="Tahoma" w:cs="Tahoma"/>
+                <w:color w:val="2E1308"/>
+                <w:sz w:val="24"/>
+                <w:szCs w:val="24"/>
+                <w:shd w:val="clear" w:color="auto" w:fill="FFFFFF"/>
+              </w:rPr>
+              <w:lastRenderedPageBreak/>
+              <w:t>bring my soul out of affliction.</w:t>
             </w:r>
           </w:p>
         </w:tc>
@@ -2396,6 +3042,7 @@
               <w:pStyle w:val="EnglishHangNoCoptic"/>
             </w:pPr>
             <w:r>
+              <w:lastRenderedPageBreak/>
               <w:t xml:space="preserve">12 And in </w:t>
             </w:r>
             <w:r>
@@ -2423,11 +3070,7 @@
             </w:pPr>
             <w:r>
               <w:tab/>
-              <w:t xml:space="preserve">and destroy all who afflict my </w:t>
-            </w:r>
-            <w:r>
-              <w:lastRenderedPageBreak/>
-              <w:t>soul,</w:t>
+              <w:t>and destroy all who afflict my soul,</w:t>
             </w:r>
           </w:p>
           <w:p>
@@ -2457,6 +3100,74 @@
           </w:tcPr>
           <w:p>
             <w:pPr>
+              <w:pStyle w:val="EnglishHangNoCoptic"/>
+            </w:pPr>
+            <w:r>
+              <w:t xml:space="preserve">12 And in </w:t>
+            </w:r>
+            <w:r>
+              <w:t>Your</w:t>
+            </w:r>
+            <w:r>
+              <w:t xml:space="preserve"> mercy </w:t>
+            </w:r>
+            <w:r>
+              <w:t>You</w:t>
+            </w:r>
+            <w:r>
+              <w:t xml:space="preserve"> </w:t>
+            </w:r>
+            <w:r>
+              <w:t>will</w:t>
+            </w:r>
+            <w:r>
+              <w:t xml:space="preserve"> </w:t>
+            </w:r>
+            <w:r>
+              <w:t>destroy</w:t>
+            </w:r>
+            <w:r>
+              <w:t xml:space="preserve"> my enemies,</w:t>
+            </w:r>
+          </w:p>
+          <w:p>
+            <w:pPr>
+              <w:pStyle w:val="EnglishHangNoCoptic"/>
+            </w:pPr>
+            <w:r>
+              <w:tab/>
+              <w:t xml:space="preserve">and </w:t>
+            </w:r>
+            <w:r>
+              <w:t>ruin</w:t>
+            </w:r>
+            <w:r>
+              <w:t xml:space="preserve"> all who afflict my soul,</w:t>
+            </w:r>
+          </w:p>
+          <w:p>
+            <w:pPr>
+              <w:pStyle w:val="EnglishHangEndNoCoptic"/>
+            </w:pPr>
+            <w:r>
+              <w:tab/>
+              <w:t xml:space="preserve">for I am </w:t>
+            </w:r>
+            <w:r>
+              <w:t>Your</w:t>
+            </w:r>
+            <w:r>
+              <w:t xml:space="preserve"> s</w:t>
+            </w:r>
+            <w:r>
+              <w:t>ervant</w:t>
+            </w:r>
+            <w:r>
+              <w:t>.</w:t>
+            </w:r>
+          </w:p>
+          <w:p>
+            <w:pPr>
               <w:pStyle w:val="EngIndEnd"/>
             </w:pPr>
           </w:p>
@@ -2467,11 +3178,7 @@
           </w:tcPr>
           <w:p>
             <w:r>
-              <w:t xml:space="preserve">and in Thy mercy Thou shalt cut off my enemies, and destroy all those who afflict my soul: for I am Thy servant.  </w:t>
-            </w:r>
-            <w:r>
-              <w:lastRenderedPageBreak/>
-              <w:t>Alleluia.</w:t>
+              <w:t>and in Thy mercy Thou shalt cut off my enemies, and destroy all those who afflict my soul: for I am Thy servant.  Alleluia.</w:t>
             </w:r>
           </w:p>
         </w:tc>
@@ -2487,14 +3194,8 @@
           </w:tcPr>
           <w:p>
             <w:r>
-              <w:t xml:space="preserve">And of Thy mercy Thou shalt slay mine enemies, and destroy all them that vex my soul, for I am Thy </w:t>
-            </w:r>
-            <w:r>
-              <w:lastRenderedPageBreak/>
-              <w:t>servant.</w:t>
-            </w:r>
-            <w:bookmarkStart w:id="0" w:name="_GoBack"/>
-            <w:bookmarkEnd w:id="0"/>
+              <w:t>And of Thy mercy Thou shalt slay mine enemies, and destroy all them that vex my soul, for I am Thy servant.</w:t>
+            </w:r>
           </w:p>
         </w:tc>
         <w:tc>
@@ -2506,18 +3207,7 @@
               <w:pStyle w:val="EngIndEnd"/>
             </w:pPr>
             <w:r>
-              <w:lastRenderedPageBreak/>
-              <w:t xml:space="preserve">And in you </w:t>
-            </w:r>
-            <w:r>
-              <w:t>mercy</w:t>
-            </w:r>
-            <w:r>
-              <w:t xml:space="preserve"> you will destroy </w:t>
-            </w:r>
-            <w:r>
-              <w:lastRenderedPageBreak/>
-              <w:t>my enemies</w:t>
+              <w:t>And in you mercy you will destroy my enemies</w:t>
             </w:r>
           </w:p>
           <w:p>
@@ -2546,12 +3236,7 @@
               <w:pStyle w:val="EngIndEnd"/>
             </w:pPr>
             <w:r>
-              <w:lastRenderedPageBreak/>
-              <w:t xml:space="preserve">And in thy mercy thou wilt destroy mine enemies, and wilt destroy all </w:t>
-            </w:r>
-            <w:r>
-              <w:lastRenderedPageBreak/>
-              <w:t>those that afflict my soul; for I am thy servant.</w:t>
+              <w:t>And in thy mercy thou wilt destroy mine enemies, and wilt destroy all those that afflict my soul; for I am thy servant.</w:t>
             </w:r>
           </w:p>
         </w:tc>
@@ -2579,7 +3264,6 @@
                 <w:szCs w:val="24"/>
                 <w:shd w:val="clear" w:color="auto" w:fill="FFFFFF"/>
               </w:rPr>
-              <w:lastRenderedPageBreak/>
               <w:t>In Your mercy You shall destroy my enemies;</w:t>
             </w:r>
           </w:p>
@@ -2603,18 +3287,7 @@
                 <w:szCs w:val="24"/>
                 <w:shd w:val="clear" w:color="auto" w:fill="FFFFFF"/>
               </w:rPr>
-              <w:t xml:space="preserve">You shall utterly destroy all who </w:t>
-            </w:r>
-            <w:r>
-              <w:rPr>
-                <w:rFonts w:ascii="Tahoma" w:eastAsia="Times New Roman" w:hAnsi="Tahoma" w:cs="Tahoma"/>
-                <w:color w:val="2E1308"/>
-                <w:sz w:val="24"/>
-                <w:szCs w:val="24"/>
-                <w:shd w:val="clear" w:color="auto" w:fill="FFFFFF"/>
-              </w:rPr>
-              <w:lastRenderedPageBreak/>
-              <w:t>afflict my soul,</w:t>
+              <w:t>You shall utterly destroy all who afflict my soul,</w:t>
             </w:r>
           </w:p>
           <w:p>
@@ -2707,6 +3380,22 @@
     </w:p>
   </w:footnote>
   <w:footnote w:id="1">
+    <w:p>
+      <w:pPr>
+        <w:pStyle w:val="footnote"/>
+      </w:pPr>
+      <w:r>
+        <w:rPr>
+          <w:rStyle w:val="FootnoteReference"/>
+        </w:rPr>
+        <w:footnoteRef/>
+      </w:r>
+      <w:r>
+        <w:t xml:space="preserve"> These two lines are identical with Lamentations 3:6.</w:t>
+      </w:r>
+    </w:p>
+  </w:footnote>
+  <w:footnote w:id="2">
     <w:p>
       <w:pPr>
         <w:pStyle w:val="footnote"/>
@@ -4088,7 +4777,7 @@
 </file>
 
 <file path=customXml/itemProps1.xml><?xml version="1.0" encoding="utf-8"?>
-<ds:datastoreItem xmlns:ds="http://schemas.openxmlformats.org/officeDocument/2006/customXml" ds:itemID="{50A86D0C-E601-49D7-98EC-C8C06D3E0E93}">
+<ds:datastoreItem xmlns:ds="http://schemas.openxmlformats.org/officeDocument/2006/customXml" ds:itemID="{94AFF61B-164E-49BC-8A1B-2F6E328A3953}">
   <ds:schemaRefs>
     <ds:schemaRef ds:uri="http://schemas.openxmlformats.org/officeDocument/2006/bibliography"/>
   </ds:schemaRefs>

</xml_diff>